<commit_message>
Hòa sửa yêu cầu
thêm quy định đặt tên mô tả và form activity
</commit_message>
<xml_diff>
--- a/[Đồ án] Quản lý khách sạn/Phân tích chức năng/Phân công.docx
+++ b/[Đồ án] Quản lý khách sạn/Phân tích chức năng/Phân công.docx
@@ -101,8 +101,8 @@
         <w:tblLook w:val="04A0" w:firstRow="1" w:lastRow="0" w:firstColumn="1" w:lastColumn="0" w:noHBand="0" w:noVBand="1"/>
       </w:tblPr>
       <w:tblGrid>
-        <w:gridCol w:w="2195"/>
-        <w:gridCol w:w="6651"/>
+        <w:gridCol w:w="2165"/>
+        <w:gridCol w:w="6681"/>
       </w:tblGrid>
       <w:tr>
         <w:tc>
@@ -422,9 +422,9 @@
               </w:rPr>
               <w:drawing>
                 <wp:inline distT="0" distB="0" distL="0" distR="0">
-                  <wp:extent cx="3328035" cy="3168650"/>
-                  <wp:effectExtent l="0" t="0" r="5715" b="0"/>
-                  <wp:docPr id="1" name="Hình ảnh 1"/>
+                  <wp:extent cx="3700992" cy="2971800"/>
+                  <wp:effectExtent l="0" t="0" r="0" b="0"/>
+                  <wp:docPr id="2" name="Hình ảnh 2"/>
                   <wp:cNvGraphicFramePr>
                     <a:graphicFrameLocks xmlns:a="http://schemas.openxmlformats.org/drawingml/2006/main" noChangeAspect="1"/>
                   </wp:cNvGraphicFramePr>
@@ -432,7 +432,7 @@
                     <a:graphicData uri="http://schemas.openxmlformats.org/drawingml/2006/picture">
                       <pic:pic xmlns:pic="http://schemas.openxmlformats.org/drawingml/2006/picture">
                         <pic:nvPicPr>
-                          <pic:cNvPr id="0" name="Picture 4"/>
+                          <pic:cNvPr id="0" name="Picture 1"/>
                           <pic:cNvPicPr>
                             <a:picLocks noChangeAspect="1" noChangeArrowheads="1"/>
                           </pic:cNvPicPr>
@@ -453,7 +453,7 @@
                         <pic:spPr bwMode="auto">
                           <a:xfrm>
                             <a:off x="0" y="0"/>
-                            <a:ext cx="3328035" cy="3168650"/>
+                            <a:ext cx="3709827" cy="2978894"/>
                           </a:xfrm>
                           <a:prstGeom prst="rect">
                             <a:avLst/>
@@ -491,6 +491,218 @@
     <w:p>
       <w:pPr>
         <w:pStyle w:val="oancuaDanhsach"/>
+        <w:rPr>
+          <w:b/>
+        </w:rPr>
+      </w:pPr>
+      <w:r>
+        <w:rPr>
+          <w:b/>
+        </w:rPr>
+        <w:t>Quy định đặt tên: VD chức năng thêm thông tin khách hàng trong Quản lý khách hàng</w:t>
+      </w:r>
+    </w:p>
+    <w:p>
+      <w:pPr>
+        <w:pStyle w:val="oancuaDanhsach"/>
+        <w:rPr>
+          <w:b/>
+        </w:rPr>
+      </w:pPr>
+      <w:r>
+        <w:rPr>
+          <w:b/>
+        </w:rPr>
+        <w:tab/>
+      </w:r>
+      <w:r>
+        <w:rPr>
+          <w:b/>
+        </w:rPr>
+        <w:tab/>
+      </w:r>
+      <w:r>
+        <w:rPr>
+          <w:b/>
+        </w:rPr>
+        <w:tab/>
+      </w:r>
+    </w:p>
+    <w:p>
+      <w:pPr>
+        <w:pStyle w:val="oancuaDanhsach"/>
+        <w:rPr>
+          <w:b/>
+        </w:rPr>
+      </w:pPr>
+      <w:r>
+        <w:rPr>
+          <w:b/>
+        </w:rPr>
+        <w:tab/>
+      </w:r>
+      <w:r>
+        <w:rPr>
+          <w:b/>
+        </w:rPr>
+        <w:tab/>
+      </w:r>
+      <w:r>
+        <w:rPr>
+          <w:b/>
+        </w:rPr>
+        <w:tab/>
+        <w:t>CN_KH_01 (trong đó: CN (chức năng) KH( khách hàng) 01 (là stt)</w:t>
+      </w:r>
+    </w:p>
+    <w:p>
+      <w:pPr>
+        <w:pStyle w:val="oancuaDanhsach"/>
+        <w:rPr>
+          <w:b/>
+        </w:rPr>
+      </w:pPr>
+    </w:p>
+    <w:p>
+      <w:pPr>
+        <w:pStyle w:val="oancuaDanhsach"/>
+        <w:rPr>
+          <w:b/>
+        </w:rPr>
+      </w:pPr>
+    </w:p>
+    <w:p>
+      <w:pPr>
+        <w:pStyle w:val="oancuaDanhsach"/>
+        <w:rPr>
+          <w:b/>
+        </w:rPr>
+      </w:pPr>
+      <w:r>
+        <w:rPr>
+          <w:b/>
+        </w:rPr>
+        <w:t xml:space="preserve">Form </w:t>
+      </w:r>
+      <w:r>
+        <w:rPr>
+          <w:noProof/>
+        </w:rPr>
+        <w:drawing>
+          <wp:inline distT="0" distB="0" distL="0" distR="0" wp14:anchorId="7FBCB323" wp14:editId="053143E6">
+            <wp:extent cx="4152900" cy="3334669"/>
+            <wp:effectExtent l="0" t="0" r="0" b="0"/>
+            <wp:docPr id="3" name="Hình ảnh 3"/>
+            <wp:cNvGraphicFramePr>
+              <a:graphicFrameLocks xmlns:a="http://schemas.openxmlformats.org/drawingml/2006/main" noChangeAspect="1"/>
+            </wp:cNvGraphicFramePr>
+            <a:graphic xmlns:a="http://schemas.openxmlformats.org/drawingml/2006/main">
+              <a:graphicData uri="http://schemas.openxmlformats.org/drawingml/2006/picture">
+                <pic:pic xmlns:pic="http://schemas.openxmlformats.org/drawingml/2006/picture">
+                  <pic:nvPicPr>
+                    <pic:cNvPr id="0" name="Picture 1"/>
+                    <pic:cNvPicPr>
+                      <a:picLocks noChangeAspect="1" noChangeArrowheads="1"/>
+                    </pic:cNvPicPr>
+                  </pic:nvPicPr>
+                  <pic:blipFill>
+                    <a:blip r:embed="rId7">
+                      <a:extLst>
+                        <a:ext uri="{28A0092B-C50C-407E-A947-70E740481C1C}">
+                          <a14:useLocalDpi xmlns:a14="http://schemas.microsoft.com/office/drawing/2010/main" val="0"/>
+                        </a:ext>
+                      </a:extLst>
+                    </a:blip>
+                    <a:srcRect/>
+                    <a:stretch>
+                      <a:fillRect/>
+                    </a:stretch>
+                  </pic:blipFill>
+                  <pic:spPr bwMode="auto">
+                    <a:xfrm>
+                      <a:off x="0" y="0"/>
+                      <a:ext cx="4172961" cy="3350777"/>
+                    </a:xfrm>
+                    <a:prstGeom prst="rect">
+                      <a:avLst/>
+                    </a:prstGeom>
+                    <a:noFill/>
+                    <a:ln>
+                      <a:noFill/>
+                    </a:ln>
+                  </pic:spPr>
+                </pic:pic>
+              </a:graphicData>
+            </a:graphic>
+          </wp:inline>
+        </w:drawing>
+      </w:r>
+    </w:p>
+    <w:p>
+      <w:pPr>
+        <w:pStyle w:val="oancuaDanhsach"/>
+        <w:rPr>
+          <w:b/>
+        </w:rPr>
+      </w:pPr>
+    </w:p>
+    <w:p>
+      <w:pPr>
+        <w:pStyle w:val="oancuaDanhsach"/>
+        <w:rPr>
+          <w:b/>
+        </w:rPr>
+      </w:pPr>
+      <w:r>
+        <w:rPr>
+          <w:noProof/>
+        </w:rPr>
+        <w:lastRenderedPageBreak/>
+        <w:drawing>
+          <wp:inline distT="0" distB="0" distL="0" distR="0" wp14:anchorId="47763BB2" wp14:editId="0C22F865">
+            <wp:extent cx="5943600" cy="3738245"/>
+            <wp:effectExtent l="0" t="0" r="0" b="0"/>
+            <wp:docPr id="1" name="Hình ảnh 1"/>
+            <wp:cNvGraphicFramePr>
+              <a:graphicFrameLocks xmlns:a="http://schemas.openxmlformats.org/drawingml/2006/main" noChangeAspect="1"/>
+            </wp:cNvGraphicFramePr>
+            <a:graphic xmlns:a="http://schemas.openxmlformats.org/drawingml/2006/main">
+              <a:graphicData uri="http://schemas.openxmlformats.org/drawingml/2006/picture">
+                <pic:pic xmlns:pic="http://schemas.openxmlformats.org/drawingml/2006/picture">
+                  <pic:nvPicPr>
+                    <pic:cNvPr id="1" name=""/>
+                    <pic:cNvPicPr/>
+                  </pic:nvPicPr>
+                  <pic:blipFill>
+                    <a:blip r:embed="rId8"/>
+                    <a:stretch>
+                      <a:fillRect/>
+                    </a:stretch>
+                  </pic:blipFill>
+                  <pic:spPr>
+                    <a:xfrm>
+                      <a:off x="0" y="0"/>
+                      <a:ext cx="5943600" cy="3738245"/>
+                    </a:xfrm>
+                    <a:prstGeom prst="rect">
+                      <a:avLst/>
+                    </a:prstGeom>
+                  </pic:spPr>
+                </pic:pic>
+              </a:graphicData>
+            </a:graphic>
+          </wp:inline>
+        </w:drawing>
+      </w:r>
+      <w:bookmarkStart w:id="0" w:name="_GoBack"/>
+      <w:bookmarkEnd w:id="0"/>
+    </w:p>
+    <w:p>
+      <w:pPr>
+        <w:pStyle w:val="oancuaDanhsach"/>
+        <w:rPr>
+          <w:b/>
+        </w:rPr>
       </w:pPr>
     </w:p>
     <w:p>
@@ -514,8 +726,6 @@
         </w:rPr>
         <w:t>HẠN NỘP: 10H TỐI MAI ĐỂ TỔNG HỢP</w:t>
       </w:r>
-      <w:bookmarkStart w:id="0" w:name="_GoBack"/>
-      <w:bookmarkEnd w:id="0"/>
     </w:p>
     <w:sectPr>
       <w:pgSz w:w="12240" w:h="15840"/>

</xml_diff>